<commit_message>
commit aprés test des connexions admin , driver et parent
</commit_message>
<xml_diff>
--- a/rapports/Rapport_Bugs_Page_Accueil_DerbSchool.docx
+++ b/rapports/Rapport_Bugs_Page_Accueil_DerbSchool.docx
@@ -14,21 +14,7 @@
         <w:rPr>
           <w:lang w:val="fr-FR"/>
         </w:rPr>
-        <w:t xml:space="preserve">Rapport de Test – Page d’accueil « </w:t>
-      </w:r>
-      <w:proofErr w:type="spellStart"/>
-      <w:r>
-        <w:rPr>
-          <w:lang w:val="fr-FR"/>
-        </w:rPr>
-        <w:t>DerbSchool</w:t>
-      </w:r>
-      <w:proofErr w:type="spellEnd"/>
-      <w:r>
-        <w:rPr>
-          <w:lang w:val="fr-FR"/>
-        </w:rPr>
-        <w:t xml:space="preserve"> »</w:t>
+        <w:t>Rapport de Test – Page d’accueil « DerbSchool »</w:t>
       </w:r>
     </w:p>
     <w:p>
@@ -58,14 +44,12 @@
         </w:rPr>
         <w:t xml:space="preserve">Projet : </w:t>
       </w:r>
-      <w:proofErr w:type="spellStart"/>
       <w:r>
         <w:rPr>
           <w:lang w:val="fr-FR"/>
         </w:rPr>
         <w:t>DerbSchool</w:t>
       </w:r>
-      <w:proofErr w:type="spellEnd"/>
       <w:r>
         <w:rPr>
           <w:lang w:val="fr-FR"/>
@@ -173,21 +157,7 @@
         <w:rPr>
           <w:lang w:val="fr-FR"/>
         </w:rPr>
-        <w:t xml:space="preserve">L’objectif de ce test est d’identifier les anomalies graphiques et fonctionnelles présentes sur la page d’accueil de l’application </w:t>
-      </w:r>
-      <w:proofErr w:type="spellStart"/>
-      <w:r>
-        <w:rPr>
-          <w:lang w:val="fr-FR"/>
-        </w:rPr>
-        <w:t>DerbSchool</w:t>
-      </w:r>
-      <w:proofErr w:type="spellEnd"/>
-      <w:r>
-        <w:rPr>
-          <w:lang w:val="fr-FR"/>
-        </w:rPr>
-        <w:t>. Le tableau ci-dessous présente les bugs observés, accompagnés d’une brève description, des actions recommandées, et d’un espace réservé aux captures d’écran.</w:t>
+        <w:t>L’objectif de ce test est d’identifier les anomalies graphiques et fonctionnelles présentes sur la page d’accueil de l’application DerbSchool. Le tableau ci-dessous présente les bugs observés, accompagnés d’une brève description, des actions recommandées, et d’un espace réservé aux captures d’écran.</w:t>
       </w:r>
     </w:p>
     <w:p>
@@ -195,10 +165,7 @@
         <w:pStyle w:val="Titre2"/>
       </w:pPr>
       <w:r>
-        <w:t>Details</w:t>
-      </w:r>
-      <w:r>
-        <w:t xml:space="preserve"> des anomalies</w:t>
+        <w:t>Details des anomalies</w:t>
       </w:r>
     </w:p>
     <w:tbl>
@@ -206,7 +173,7 @@
         <w:tblStyle w:val="Grilledutableau"/>
         <w:tblpPr w:leftFromText="141" w:rightFromText="141" w:vertAnchor="text" w:tblpY="1"/>
         <w:tblOverlap w:val="never"/>
-        <w:tblW w:w="0" w:type="auto"/>
+        <w:tblW w:w="9738" w:type="dxa"/>
         <w:tblLayout w:type="fixed"/>
         <w:tblLook w:val="04A0" w:firstRow="1" w:lastRow="0" w:firstColumn="1" w:lastColumn="0" w:noHBand="0" w:noVBand="1"/>
       </w:tblPr>
@@ -214,8 +181,7 @@
         <w:gridCol w:w="1728"/>
         <w:gridCol w:w="1728"/>
         <w:gridCol w:w="1728"/>
-        <w:gridCol w:w="1728"/>
-        <w:gridCol w:w="236"/>
+        <w:gridCol w:w="4554"/>
       </w:tblGrid>
       <w:tr>
         <w:tc>
@@ -265,7 +231,7 @@
         </w:tc>
         <w:tc>
           <w:tcPr>
-            <w:tcW w:w="1728" w:type="dxa"/>
+            <w:tcW w:w="4554" w:type="dxa"/>
           </w:tcPr>
           <w:p>
             <w:r>
@@ -280,12 +246,6 @@
               <w:t xml:space="preserve"> / Remarques</w:t>
             </w:r>
           </w:p>
-        </w:tc>
-        <w:tc>
-          <w:tcPr>
-            <w:tcW w:w="236" w:type="dxa"/>
-          </w:tcPr>
-          <w:p/>
         </w:tc>
       </w:tr>
       <w:tr>
@@ -333,7 +293,7 @@
         </w:tc>
         <w:tc>
           <w:tcPr>
-            <w:tcW w:w="1728" w:type="dxa"/>
+            <w:tcW w:w="4554" w:type="dxa"/>
           </w:tcPr>
           <w:p>
             <w:pPr>
@@ -349,12 +309,6 @@
             </w:r>
           </w:p>
         </w:tc>
-        <w:tc>
-          <w:tcPr>
-            <w:tcW w:w="236" w:type="dxa"/>
-          </w:tcPr>
-          <w:p/>
-        </w:tc>
       </w:tr>
       <w:tr>
         <w:tc>
@@ -363,10 +317,7 @@
           </w:tcPr>
           <w:p>
             <w:r>
-              <w:t>TC-ACC-00</w:t>
-            </w:r>
-            <w:r>
-              <w:t>2</w:t>
+              <w:t>TC-ACC-002</w:t>
             </w:r>
           </w:p>
         </w:tc>
@@ -422,7 +373,7 @@
         </w:tc>
         <w:tc>
           <w:tcPr>
-            <w:tcW w:w="1728" w:type="dxa"/>
+            <w:tcW w:w="4554" w:type="dxa"/>
           </w:tcPr>
           <w:p>
             <w:pPr>
@@ -438,12 +389,6 @@
             </w:r>
           </w:p>
         </w:tc>
-        <w:tc>
-          <w:tcPr>
-            <w:tcW w:w="236" w:type="dxa"/>
-          </w:tcPr>
-          <w:p/>
-        </w:tc>
       </w:tr>
       <w:tr>
         <w:tc>
@@ -452,10 +397,7 @@
           </w:tcPr>
           <w:p>
             <w:r>
-              <w:t>TC-ACC-00</w:t>
-            </w:r>
-            <w:r>
-              <w:t>3</w:t>
+              <w:t>TC-ACC-003</w:t>
             </w:r>
           </w:p>
         </w:tc>
@@ -505,7 +447,7 @@
         </w:tc>
         <w:tc>
           <w:tcPr>
-            <w:tcW w:w="1728" w:type="dxa"/>
+            <w:tcW w:w="4554" w:type="dxa"/>
           </w:tcPr>
           <w:p>
             <w:pPr>
@@ -521,12 +463,6 @@
             </w:r>
           </w:p>
         </w:tc>
-        <w:tc>
-          <w:tcPr>
-            <w:tcW w:w="236" w:type="dxa"/>
-          </w:tcPr>
-          <w:p/>
-        </w:tc>
       </w:tr>
       <w:tr>
         <w:tc>
@@ -535,10 +471,7 @@
           </w:tcPr>
           <w:p>
             <w:r>
-              <w:t>TC-ACC-00</w:t>
-            </w:r>
-            <w:r>
-              <w:t>4</w:t>
+              <w:t>TC-ACC-004</w:t>
             </w:r>
           </w:p>
         </w:tc>
@@ -571,7 +504,7 @@
         </w:tc>
         <w:tc>
           <w:tcPr>
-            <w:tcW w:w="1728" w:type="dxa"/>
+            <w:tcW w:w="4554" w:type="dxa"/>
           </w:tcPr>
           <w:p>
             <w:pPr>
@@ -587,12 +520,6 @@
             </w:r>
           </w:p>
         </w:tc>
-        <w:tc>
-          <w:tcPr>
-            <w:tcW w:w="236" w:type="dxa"/>
-          </w:tcPr>
-          <w:p/>
-        </w:tc>
       </w:tr>
       <w:tr>
         <w:tc>
@@ -601,10 +528,7 @@
           </w:tcPr>
           <w:p>
             <w:r>
-              <w:t>TC-ACC-00</w:t>
-            </w:r>
-            <w:r>
-              <w:t>5</w:t>
+              <w:t>TC-ACC-005</w:t>
             </w:r>
           </w:p>
         </w:tc>
@@ -646,7 +570,7 @@
         </w:tc>
         <w:tc>
           <w:tcPr>
-            <w:tcW w:w="1728" w:type="dxa"/>
+            <w:tcW w:w="4554" w:type="dxa"/>
           </w:tcPr>
           <w:p>
             <w:pPr>
@@ -676,12 +600,6 @@
             </w:r>
           </w:p>
         </w:tc>
-        <w:tc>
-          <w:tcPr>
-            <w:tcW w:w="236" w:type="dxa"/>
-          </w:tcPr>
-          <w:p/>
-        </w:tc>
       </w:tr>
       <w:tr>
         <w:tc>
@@ -690,10 +608,7 @@
           </w:tcPr>
           <w:p>
             <w:r>
-              <w:t>TC-ACC-00</w:t>
-            </w:r>
-            <w:r>
-              <w:t>6</w:t>
+              <w:t>TC-ACC-006</w:t>
             </w:r>
           </w:p>
         </w:tc>
@@ -727,7 +642,7 @@
         </w:tc>
         <w:tc>
           <w:tcPr>
-            <w:tcW w:w="1728" w:type="dxa"/>
+            <w:tcW w:w="4554" w:type="dxa"/>
           </w:tcPr>
           <w:p>
             <w:pPr>
@@ -743,12 +658,6 @@
             </w:r>
           </w:p>
         </w:tc>
-        <w:tc>
-          <w:tcPr>
-            <w:tcW w:w="236" w:type="dxa"/>
-          </w:tcPr>
-          <w:p/>
-        </w:tc>
       </w:tr>
       <w:tr>
         <w:tc>
@@ -757,10 +666,7 @@
           </w:tcPr>
           <w:p>
             <w:r>
-              <w:t>TC-ACC-00</w:t>
-            </w:r>
-            <w:r>
-              <w:t>7</w:t>
+              <w:t>TC-ACC-007</w:t>
             </w:r>
           </w:p>
         </w:tc>
@@ -796,7 +702,7 @@
         </w:tc>
         <w:tc>
           <w:tcPr>
-            <w:tcW w:w="1728" w:type="dxa"/>
+            <w:tcW w:w="4554" w:type="dxa"/>
           </w:tcPr>
           <w:p>
             <w:pPr>
@@ -812,12 +718,6 @@
             </w:r>
           </w:p>
         </w:tc>
-        <w:tc>
-          <w:tcPr>
-            <w:tcW w:w="236" w:type="dxa"/>
-          </w:tcPr>
-          <w:p/>
-        </w:tc>
       </w:tr>
       <w:tr>
         <w:tc>
@@ -826,10 +726,7 @@
           </w:tcPr>
           <w:p>
             <w:r>
-              <w:t>TC-ACC-00</w:t>
-            </w:r>
-            <w:r>
-              <w:t>8</w:t>
+              <w:t>TC-ACC-008</w:t>
             </w:r>
           </w:p>
         </w:tc>
@@ -873,7 +770,7 @@
         </w:tc>
         <w:tc>
           <w:tcPr>
-            <w:tcW w:w="1728" w:type="dxa"/>
+            <w:tcW w:w="4554" w:type="dxa"/>
           </w:tcPr>
           <w:p>
             <w:pPr>
@@ -889,12 +786,6 @@
             </w:r>
           </w:p>
         </w:tc>
-        <w:tc>
-          <w:tcPr>
-            <w:tcW w:w="236" w:type="dxa"/>
-          </w:tcPr>
-          <w:p/>
-        </w:tc>
       </w:tr>
       <w:tr>
         <w:tc>
@@ -903,10 +794,7 @@
           </w:tcPr>
           <w:p>
             <w:r>
-              <w:t>TC-ACC-00</w:t>
-            </w:r>
-            <w:r>
-              <w:t>9</w:t>
+              <w:t>TC-ACC-009</w:t>
             </w:r>
           </w:p>
         </w:tc>
@@ -938,14 +826,7 @@
               <w:rPr>
                 <w:lang w:val="fr-FR"/>
               </w:rPr>
-              <w:t xml:space="preserve"> </w:t>
-            </w:r>
-            <w:r>
-              <w:rPr>
-                <w:lang w:val="fr-FR"/>
-              </w:rPr>
-              <w:lastRenderedPageBreak/>
-              <w:t>tous nos services”</w:t>
+              <w:t xml:space="preserve"> tous nos services”</w:t>
             </w:r>
           </w:p>
         </w:tc>
@@ -955,7 +836,6 @@
           </w:tcPr>
           <w:p>
             <w:r>
-              <w:lastRenderedPageBreak/>
               <w:t xml:space="preserve">Non </w:t>
             </w:r>
             <w:proofErr w:type="spellStart"/>
@@ -968,7 +848,6 @@
             </w:r>
             <w:proofErr w:type="spellStart"/>
             <w:r>
-              <w:lastRenderedPageBreak/>
               <w:t>d’orthographe</w:t>
             </w:r>
             <w:proofErr w:type="spellEnd"/>
@@ -976,7 +855,7 @@
         </w:tc>
         <w:tc>
           <w:tcPr>
-            <w:tcW w:w="1728" w:type="dxa"/>
+            <w:tcW w:w="4554" w:type="dxa"/>
           </w:tcPr>
           <w:p>
             <w:pPr>
@@ -988,23 +867,9 @@
               <w:rPr>
                 <w:lang w:val="fr-FR"/>
               </w:rPr>
-              <w:lastRenderedPageBreak/>
-              <w:t xml:space="preserve">Corriger vers “Découvrez” et </w:t>
-            </w:r>
-            <w:r>
-              <w:rPr>
-                <w:lang w:val="fr-FR"/>
-              </w:rPr>
-              <w:lastRenderedPageBreak/>
-              <w:t>rendre le lien actif</w:t>
+              <w:t>Corriger vers “Découvrez” et rendre le lien actif</w:t>
             </w:r>
           </w:p>
-        </w:tc>
-        <w:tc>
-          <w:tcPr>
-            <w:tcW w:w="236" w:type="dxa"/>
-          </w:tcPr>
-          <w:p/>
         </w:tc>
       </w:tr>
       <w:tr>
@@ -1014,10 +879,7 @@
           </w:tcPr>
           <w:p>
             <w:r>
-              <w:t>TC-ACC-0</w:t>
-            </w:r>
-            <w:r>
-              <w:t>10</w:t>
+              <w:t>TC-ACC-010</w:t>
             </w:r>
           </w:p>
         </w:tc>
@@ -1064,7 +926,7 @@
         </w:tc>
         <w:tc>
           <w:tcPr>
-            <w:tcW w:w="1728" w:type="dxa"/>
+            <w:tcW w:w="4554" w:type="dxa"/>
           </w:tcPr>
           <w:p>
             <w:pPr>
@@ -1080,12 +942,6 @@
             </w:r>
           </w:p>
         </w:tc>
-        <w:tc>
-          <w:tcPr>
-            <w:tcW w:w="236" w:type="dxa"/>
-          </w:tcPr>
-          <w:p/>
-        </w:tc>
       </w:tr>
       <w:tr>
         <w:tc>
@@ -1094,10 +950,8 @@
           </w:tcPr>
           <w:p>
             <w:r>
-              <w:t>TC-ACC-0</w:t>
-            </w:r>
-            <w:r>
-              <w:t>11</w:t>
+              <w:lastRenderedPageBreak/>
+              <w:t>TC-ACC-011</w:t>
             </w:r>
           </w:p>
         </w:tc>
@@ -1136,7 +990,7 @@
         </w:tc>
         <w:tc>
           <w:tcPr>
-            <w:tcW w:w="1728" w:type="dxa"/>
+            <w:tcW w:w="4554" w:type="dxa"/>
           </w:tcPr>
           <w:p>
             <w:pPr>
@@ -1152,12 +1006,6 @@
             </w:r>
           </w:p>
         </w:tc>
-        <w:tc>
-          <w:tcPr>
-            <w:tcW w:w="236" w:type="dxa"/>
-          </w:tcPr>
-          <w:p/>
-        </w:tc>
       </w:tr>
       <w:tr>
         <w:tc>
@@ -1166,10 +1014,7 @@
           </w:tcPr>
           <w:p>
             <w:r>
-              <w:t>TC-ACC-0</w:t>
-            </w:r>
-            <w:r>
-              <w:t>12</w:t>
+              <w:t>TC-ACC-012</w:t>
             </w:r>
           </w:p>
         </w:tc>
@@ -1213,7 +1058,7 @@
         </w:tc>
         <w:tc>
           <w:tcPr>
-            <w:tcW w:w="1728" w:type="dxa"/>
+            <w:tcW w:w="4554" w:type="dxa"/>
           </w:tcPr>
           <w:p>
             <w:pPr>
@@ -1229,12 +1074,6 @@
             </w:r>
           </w:p>
         </w:tc>
-        <w:tc>
-          <w:tcPr>
-            <w:tcW w:w="236" w:type="dxa"/>
-          </w:tcPr>
-          <w:p/>
-        </w:tc>
       </w:tr>
       <w:tr>
         <w:tc>
@@ -1243,10 +1082,7 @@
           </w:tcPr>
           <w:p>
             <w:r>
-              <w:t>TC-ACC-0</w:t>
-            </w:r>
-            <w:r>
-              <w:t>13</w:t>
+              <w:t>TC-ACC-013</w:t>
             </w:r>
           </w:p>
         </w:tc>
@@ -1290,7 +1126,7 @@
         </w:tc>
         <w:tc>
           <w:tcPr>
-            <w:tcW w:w="1728" w:type="dxa"/>
+            <w:tcW w:w="4554" w:type="dxa"/>
           </w:tcPr>
           <w:p>
             <w:proofErr w:type="spellStart"/>
@@ -1311,12 +1147,6 @@
             </w:r>
           </w:p>
         </w:tc>
-        <w:tc>
-          <w:tcPr>
-            <w:tcW w:w="236" w:type="dxa"/>
-          </w:tcPr>
-          <w:p/>
-        </w:tc>
       </w:tr>
       <w:tr>
         <w:tc>
@@ -1325,10 +1155,7 @@
           </w:tcPr>
           <w:p>
             <w:r>
-              <w:t>TC-ACC-0</w:t>
-            </w:r>
-            <w:r>
-              <w:t>14</w:t>
+              <w:t>TC-ACC-014</w:t>
             </w:r>
           </w:p>
         </w:tc>
@@ -1354,7 +1181,7 @@
         </w:tc>
         <w:tc>
           <w:tcPr>
-            <w:tcW w:w="1728" w:type="dxa"/>
+            <w:tcW w:w="4554" w:type="dxa"/>
           </w:tcPr>
           <w:p>
             <w:pPr>
@@ -1370,12 +1197,6 @@
             </w:r>
           </w:p>
         </w:tc>
-        <w:tc>
-          <w:tcPr>
-            <w:tcW w:w="236" w:type="dxa"/>
-          </w:tcPr>
-          <w:p/>
-        </w:tc>
       </w:tr>
       <w:tr>
         <w:tc>
@@ -1384,10 +1205,7 @@
           </w:tcPr>
           <w:p>
             <w:r>
-              <w:t>TC-ACC-0</w:t>
-            </w:r>
-            <w:r>
-              <w:t>15</w:t>
+              <w:t>TC-ACC-015</w:t>
             </w:r>
           </w:p>
         </w:tc>
@@ -1421,7 +1239,7 @@
         </w:tc>
         <w:tc>
           <w:tcPr>
-            <w:tcW w:w="1728" w:type="dxa"/>
+            <w:tcW w:w="4554" w:type="dxa"/>
           </w:tcPr>
           <w:p>
             <w:pPr>
@@ -1437,77 +1255,14 @@
             </w:r>
           </w:p>
         </w:tc>
-        <w:tc>
-          <w:tcPr>
-            <w:tcW w:w="236" w:type="dxa"/>
-          </w:tcPr>
-          <w:p/>
-        </w:tc>
       </w:tr>
     </w:tbl>
     <w:p>
       <w:pPr>
         <w:pStyle w:val="Titre2"/>
-      </w:pPr>
-    </w:p>
-    <w:p>
-      <w:pPr>
-        <w:pStyle w:val="Titre2"/>
-      </w:pPr>
-    </w:p>
-    <w:p>
-      <w:pPr>
-        <w:pStyle w:val="Titre2"/>
-      </w:pPr>
-    </w:p>
-    <w:p>
-      <w:pPr>
-        <w:pStyle w:val="Titre2"/>
-      </w:pPr>
-    </w:p>
-    <w:p>
-      <w:pPr>
-        <w:pStyle w:val="Titre2"/>
-      </w:pPr>
-    </w:p>
-    <w:p>
-      <w:pPr>
-        <w:pStyle w:val="Titre2"/>
-      </w:pPr>
-    </w:p>
-    <w:p>
-      <w:pPr>
-        <w:pStyle w:val="Titre2"/>
-      </w:pPr>
-    </w:p>
-    <w:p>
-      <w:pPr>
-        <w:pStyle w:val="Titre2"/>
-      </w:pPr>
-    </w:p>
-    <w:p>
-      <w:pPr>
-        <w:pStyle w:val="Titre2"/>
-      </w:pPr>
-    </w:p>
-    <w:p>
-      <w:pPr>
-        <w:pStyle w:val="Titre2"/>
-      </w:pPr>
-    </w:p>
-    <w:p>
-      <w:pPr>
-        <w:pStyle w:val="Titre2"/>
-      </w:pPr>
-    </w:p>
-    <w:p>
-      <w:pPr>
-        <w:pStyle w:val="Titre2"/>
-      </w:pPr>
-    </w:p>
-    <w:p>
-      <w:pPr>
-        <w:pStyle w:val="Titre2"/>
+        <w:rPr>
+          <w:lang w:val="fr-FR"/>
+        </w:rPr>
       </w:pPr>
     </w:p>
     <w:p>
@@ -1535,8 +1290,8 @@
           <w:noProof/>
         </w:rPr>
         <w:drawing>
-          <wp:inline distT="0" distB="0" distL="0" distR="0" wp14:anchorId="2CBAD2A0" wp14:editId="2F356EEB">
-            <wp:extent cx="6858000" cy="1352550"/>
+          <wp:inline distT="0" distB="0" distL="0" distR="0" wp14:anchorId="2CBAD2A0" wp14:editId="17D047C0">
+            <wp:extent cx="6096000" cy="1352550"/>
             <wp:effectExtent l="0" t="0" r="0" b="0"/>
             <wp:docPr id="1089438347" name="Image 2"/>
             <wp:cNvGraphicFramePr>
@@ -1558,7 +1313,7 @@
                   <pic:spPr>
                     <a:xfrm>
                       <a:off x="0" y="0"/>
-                      <a:ext cx="6858000" cy="1352550"/>
+                      <a:ext cx="6096000" cy="1352550"/>
                     </a:xfrm>
                     <a:prstGeom prst="rect">
                       <a:avLst/>
@@ -1639,8 +1394,8 @@
           <w:noProof/>
         </w:rPr>
         <w:drawing>
-          <wp:inline distT="0" distB="0" distL="0" distR="0" wp14:anchorId="2FC53803" wp14:editId="4F1F318A">
-            <wp:extent cx="6858000" cy="654685"/>
+          <wp:inline distT="0" distB="0" distL="0" distR="0" wp14:anchorId="2FC53803" wp14:editId="4EC52892">
+            <wp:extent cx="6096000" cy="654685"/>
             <wp:effectExtent l="0" t="0" r="0" b="0"/>
             <wp:docPr id="1767647606" name="Image 3"/>
             <wp:cNvGraphicFramePr>
@@ -1662,7 +1417,7 @@
                   <pic:spPr>
                     <a:xfrm>
                       <a:off x="0" y="0"/>
-                      <a:ext cx="6858000" cy="654685"/>
+                      <a:ext cx="6096000" cy="654685"/>
                     </a:xfrm>
                     <a:prstGeom prst="rect">
                       <a:avLst/>
@@ -1713,45 +1468,7 @@
             <w14:round/>
           </w14:textOutline>
         </w:rPr>
-        <w:t xml:space="preserve">2- </w:t>
-      </w:r>
-      <w:r>
-        <w:rPr>
-          <w:b w:val="0"/>
-          <w:color w:val="000000" w:themeColor="text1"/>
-          <w:sz w:val="24"/>
-          <w:szCs w:val="24"/>
-          <w14:shadow w14:blurRad="38100" w14:dist="19050" w14:dir="2700000" w14:sx="100000" w14:sy="100000" w14:kx="0" w14:ky="0" w14:algn="tl">
-            <w14:schemeClr w14:val="dk1">
-              <w14:alpha w14:val="60000"/>
-            </w14:schemeClr>
-          </w14:shadow>
-          <w14:textOutline w14:w="0" w14:cap="flat" w14:cmpd="sng" w14:algn="ctr">
-            <w14:noFill/>
-            <w14:prstDash w14:val="solid"/>
-            <w14:round/>
-          </w14:textOutline>
-        </w:rPr>
-        <w:t>TC-ACC-00</w:t>
-      </w:r>
-      <w:r>
-        <w:rPr>
-          <w:b w:val="0"/>
-          <w:color w:val="000000" w:themeColor="text1"/>
-          <w:sz w:val="24"/>
-          <w:szCs w:val="24"/>
-          <w14:shadow w14:blurRad="38100" w14:dist="19050" w14:dir="2700000" w14:sx="100000" w14:sy="100000" w14:kx="0" w14:ky="0" w14:algn="tl">
-            <w14:schemeClr w14:val="dk1">
-              <w14:alpha w14:val="60000"/>
-            </w14:schemeClr>
-          </w14:shadow>
-          <w14:textOutline w14:w="0" w14:cap="flat" w14:cmpd="sng" w14:algn="ctr">
-            <w14:noFill/>
-            <w14:prstDash w14:val="solid"/>
-            <w14:round/>
-          </w14:textOutline>
-        </w:rPr>
-        <w:t>3</w:t>
+        <w:t>2- TC-ACC-003</w:t>
       </w:r>
     </w:p>
     <w:p/>
@@ -1762,6 +1479,7 @@
         <w:rPr>
           <w:noProof/>
         </w:rPr>
+        <w:lastRenderedPageBreak/>
         <w:drawing>
           <wp:inline distT="0" distB="0" distL="0" distR="0" wp14:anchorId="2FE315D2" wp14:editId="3A7F034D">
             <wp:extent cx="6858000" cy="1519555"/>
@@ -1810,10 +1528,7 @@
         <w:t xml:space="preserve"> </w:t>
       </w:r>
       <w:r>
-        <w:t>TC-ACC-00</w:t>
-      </w:r>
-      <w:r>
-        <w:t>4</w:t>
+        <w:t>TC-ACC-004</w:t>
       </w:r>
     </w:p>
     <w:p>
@@ -1879,10 +1594,7 @@
         <w:t xml:space="preserve"> </w:t>
       </w:r>
       <w:r>
-        <w:t>TC-ACC-00</w:t>
-      </w:r>
-      <w:r>
-        <w:t>5</w:t>
+        <w:t>TC-ACC-005</w:t>
       </w:r>
     </w:p>
     <w:p>
@@ -1942,10 +1654,7 @@
         <w:t xml:space="preserve"> </w:t>
       </w:r>
       <w:r>
-        <w:t>TC-ACC-00</w:t>
-      </w:r>
-      <w:r>
-        <w:t>8</w:t>
+        <w:t>TC-ACC-008</w:t>
       </w:r>
     </w:p>
     <w:p>
@@ -1998,16 +1707,14 @@
         <w:jc w:val="center"/>
       </w:pPr>
       <w:r>
+        <w:lastRenderedPageBreak/>
         <w:t>6-</w:t>
       </w:r>
       <w:r>
         <w:t xml:space="preserve"> </w:t>
       </w:r>
       <w:r>
-        <w:t>TC-ACC-0</w:t>
-      </w:r>
-      <w:r>
-        <w:t>13</w:t>
+        <w:t>TC-ACC-013</w:t>
       </w:r>
     </w:p>
     <w:p>
@@ -2023,7 +1730,6 @@
         <w:rPr>
           <w:noProof/>
         </w:rPr>
-        <w:lastRenderedPageBreak/>
         <w:drawing>
           <wp:inline distT="0" distB="0" distL="0" distR="0" wp14:anchorId="2C22DDBE" wp14:editId="629DFD7A">
             <wp:extent cx="6858000" cy="911225"/>
@@ -2064,21 +1770,23 @@
     <w:p>
       <w:pPr>
         <w:jc w:val="center"/>
+        <w:rPr>
+          <w:lang w:val="fr-FR"/>
+        </w:rPr>
       </w:pPr>
       <w:r>
-        <w:t>7-</w:t>
-      </w:r>
-      <w:r>
-        <w:t xml:space="preserve"> </w:t>
-      </w:r>
-      <w:r>
-        <w:t>TC-ACC-0</w:t>
-      </w:r>
-      <w:r>
-        <w:t>14</w:t>
+        <w:rPr>
+          <w:lang w:val="fr-FR"/>
+        </w:rPr>
+        <w:t>7- TC-ACC-014</w:t>
       </w:r>
     </w:p>
     <w:p>
+      <w:pPr>
+        <w:rPr>
+          <w:lang w:val="fr-FR"/>
+        </w:rPr>
+      </w:pPr>
       <w:r>
         <w:rPr>
           <w:noProof/>
@@ -2120,6 +1828,9 @@
         </w:drawing>
       </w:r>
       <w:r>
+        <w:rPr>
+          <w:lang w:val="fr-FR"/>
+        </w:rPr>
         <w:t xml:space="preserve">                </w:t>
       </w:r>
       <w:r>
@@ -2163,6 +1874,9 @@
         </w:drawing>
       </w:r>
       <w:r>
+        <w:rPr>
+          <w:lang w:val="fr-FR"/>
+        </w:rPr>
         <w:t xml:space="preserve">                            </w:t>
       </w:r>
       <w:r>
@@ -2209,36 +1923,43 @@
     <w:p>
       <w:pPr>
         <w:jc w:val="center"/>
+        <w:rPr>
+          <w:lang w:val="fr-FR"/>
+        </w:rPr>
       </w:pPr>
       <w:r>
-        <w:t>8-</w:t>
-      </w:r>
-      <w:r>
-        <w:t xml:space="preserve"> </w:t>
-      </w:r>
-      <w:r>
-        <w:t>TC-ACC-0</w:t>
-      </w:r>
-      <w:r>
-        <w:t>15</w:t>
+        <w:rPr>
+          <w:lang w:val="fr-FR"/>
+        </w:rPr>
+        <w:t>8- TC-ACC-015</w:t>
       </w:r>
     </w:p>
     <w:p>
       <w:pPr>
         <w:jc w:val="center"/>
+        <w:rPr>
+          <w:lang w:val="fr-FR"/>
+        </w:rPr>
       </w:pPr>
     </w:p>
     <w:p>
       <w:pPr>
         <w:pStyle w:val="Titre2"/>
+        <w:rPr>
+          <w:lang w:val="fr-FR"/>
+        </w:rPr>
       </w:pPr>
       <w:r>
+        <w:rPr>
+          <w:lang w:val="fr-FR"/>
+        </w:rPr>
         <w:br w:type="textWrapping" w:clear="all"/>
-      </w:r>
-      <w:r>
         <w:t>Conclusion</w:t>
       </w:r>
       <w:r>
+        <w:rPr>
+          <w:lang w:val="fr-FR"/>
+        </w:rPr>
         <w:t xml:space="preserve"> :</w:t>
       </w:r>
     </w:p>
@@ -2257,7 +1978,7 @@
     </w:p>
     <w:sectPr>
       <w:pgSz w:w="12240" w:h="15840"/>
-      <w:pgMar w:top="720" w:right="720" w:bottom="720" w:left="720" w:header="720" w:footer="720" w:gutter="0"/>
+      <w:pgMar w:top="1417" w:right="1417" w:bottom="1417" w:left="1417" w:header="720" w:footer="720" w:gutter="0"/>
       <w:cols w:space="720"/>
       <w:docGrid w:linePitch="360"/>
     </w:sectPr>

</xml_diff>